<commit_message>
Add notes - added solution to sum extreme cases
</commit_message>
<xml_diff>
--- a/Notes.docx
+++ b/Notes.docx
@@ -71,11 +71,9 @@
             <w:tcW w:w="3116" w:type="dxa"/>
           </w:tcPr>
           <w:p>
-            <w:proofErr w:type="spellStart"/>
             <w:r>
               <w:t>numOfLeaf</w:t>
             </w:r>
-            <w:proofErr w:type="spellEnd"/>
           </w:p>
         </w:tc>
         <w:tc>
@@ -183,11 +181,9 @@
             <w:tcW w:w="3116" w:type="dxa"/>
           </w:tcPr>
           <w:p>
-            <w:proofErr w:type="spellStart"/>
             <w:r>
               <w:t>rChild</w:t>
             </w:r>
-            <w:proofErr w:type="spellEnd"/>
           </w:p>
         </w:tc>
         <w:tc>
@@ -213,11 +209,9 @@
             <w:tcW w:w="3116" w:type="dxa"/>
           </w:tcPr>
           <w:p>
-            <w:proofErr w:type="spellStart"/>
             <w:r>
               <w:t>mChild</w:t>
             </w:r>
-            <w:proofErr w:type="spellEnd"/>
           </w:p>
         </w:tc>
         <w:tc>
@@ -243,11 +237,9 @@
             <w:tcW w:w="3116" w:type="dxa"/>
           </w:tcPr>
           <w:p>
-            <w:proofErr w:type="spellStart"/>
             <w:r>
               <w:t>lChild</w:t>
             </w:r>
-            <w:proofErr w:type="spellEnd"/>
           </w:p>
         </w:tc>
         <w:tc>
@@ -347,11 +339,9 @@
             <w:tcW w:w="3116" w:type="dxa"/>
           </w:tcPr>
           <w:p>
-            <w:proofErr w:type="spellStart"/>
             <w:r>
               <w:t>numOfDesc</w:t>
             </w:r>
-            <w:proofErr w:type="spellEnd"/>
           </w:p>
         </w:tc>
         <w:tc>
@@ -384,11 +374,9 @@
       </w:r>
     </w:p>
     <w:p>
-      <w:proofErr w:type="spellStart"/>
       <w:r>
         <w:t>sumValuesInterval</w:t>
       </w:r>
-      <w:proofErr w:type="spellEnd"/>
     </w:p>
     <w:p>
       <w:pPr>
@@ -401,6 +389,9 @@
       <w:r>
         <w:t>If key 1 &gt; key 2</w:t>
       </w:r>
+      <w:r>
+        <w:t xml:space="preserve"> SOLUTION: if statement</w:t>
+      </w:r>
     </w:p>
     <w:p>
       <w:pPr>
@@ -412,6 +403,9 @@
       </w:pPr>
       <w:r>
         <w:t>If there are no keys found in the given range. Needs to be outputted null.</w:t>
+      </w:r>
+      <w:r>
+        <w:t xml:space="preserve"> Solution: Save last highest key that was checked. If they are the same, return null.</w:t>
       </w:r>
     </w:p>
     <w:sectPr>

</xml_diff>

<commit_message>
first draft of Search
</commit_message>
<xml_diff>
--- a/Notes.docx
+++ b/Notes.docx
@@ -71,9 +71,11 @@
             <w:tcW w:w="3116" w:type="dxa"/>
           </w:tcPr>
           <w:p>
+            <w:proofErr w:type="spellStart"/>
             <w:r>
               <w:t>numOfLeaf</w:t>
             </w:r>
+            <w:proofErr w:type="spellEnd"/>
           </w:p>
         </w:tc>
         <w:tc>
@@ -181,9 +183,11 @@
             <w:tcW w:w="3116" w:type="dxa"/>
           </w:tcPr>
           <w:p>
+            <w:proofErr w:type="spellStart"/>
             <w:r>
               <w:t>rChild</w:t>
             </w:r>
+            <w:proofErr w:type="spellEnd"/>
           </w:p>
         </w:tc>
         <w:tc>
@@ -209,9 +213,11 @@
             <w:tcW w:w="3116" w:type="dxa"/>
           </w:tcPr>
           <w:p>
+            <w:proofErr w:type="spellStart"/>
             <w:r>
               <w:t>mChild</w:t>
             </w:r>
+            <w:proofErr w:type="spellEnd"/>
           </w:p>
         </w:tc>
         <w:tc>
@@ -237,9 +243,11 @@
             <w:tcW w:w="3116" w:type="dxa"/>
           </w:tcPr>
           <w:p>
+            <w:proofErr w:type="spellStart"/>
             <w:r>
               <w:t>lChild</w:t>
             </w:r>
+            <w:proofErr w:type="spellEnd"/>
           </w:p>
         </w:tc>
         <w:tc>
@@ -339,9 +347,11 @@
             <w:tcW w:w="3116" w:type="dxa"/>
           </w:tcPr>
           <w:p>
+            <w:proofErr w:type="spellStart"/>
             <w:r>
               <w:t>numOfDesc</w:t>
             </w:r>
+            <w:proofErr w:type="spellEnd"/>
           </w:p>
         </w:tc>
         <w:tc>
@@ -361,6 +371,40 @@
           <w:p>
             <w:r>
               <w:t xml:space="preserve">Number of descendants </w:t>
+            </w:r>
+          </w:p>
+        </w:tc>
+      </w:tr>
+      <w:tr>
+        <w:tc>
+          <w:tcPr>
+            <w:tcW w:w="3116" w:type="dxa"/>
+          </w:tcPr>
+          <w:p>
+            <w:proofErr w:type="spellStart"/>
+            <w:r>
+              <w:t>numOfChild</w:t>
+            </w:r>
+            <w:proofErr w:type="spellEnd"/>
+          </w:p>
+        </w:tc>
+        <w:tc>
+          <w:tcPr>
+            <w:tcW w:w="3117" w:type="dxa"/>
+          </w:tcPr>
+          <w:p>
+            <w:r>
+              <w:t xml:space="preserve">Int </w:t>
+            </w:r>
+          </w:p>
+        </w:tc>
+        <w:tc>
+          <w:tcPr>
+            <w:tcW w:w="3117" w:type="dxa"/>
+          </w:tcPr>
+          <w:p>
+            <w:r>
+              <w:t>Number of children</w:t>
             </w:r>
           </w:p>
         </w:tc>
@@ -374,9 +418,11 @@
       </w:r>
     </w:p>
     <w:p>
+      <w:proofErr w:type="spellStart"/>
       <w:r>
         <w:t>sumValuesInterval</w:t>
       </w:r>
+      <w:proofErr w:type="spellEnd"/>
     </w:p>
     <w:p>
       <w:pPr>

</xml_diff>